<commit_message>
Agregando mi nombre al documento -NR
</commit_message>
<xml_diff>
--- a/Formato Sprint 2.docx
+++ b/Formato Sprint 2.docx
@@ -95,7 +95,7 @@
           <w:rFonts w:ascii="Times New Roman" w:hAnsi="Times New Roman" w:cs="Times New Roman"/>
           <w:lang w:val="es-CO"/>
         </w:rPr>
-        <w:t>Código – Nombre de integrante 1 – Rol</w:t>
+        <w:t>123456 – Nombre de ejemplo – Líder</w:t>
       </w:r>
     </w:p>
     <w:p>
@@ -118,46 +118,28 @@
           <w:rFonts w:ascii="Times New Roman" w:hAnsi="Times New Roman" w:cs="Times New Roman"/>
           <w:lang w:val="es-CO"/>
         </w:rPr>
-        <w:t>123456 – Nombre de ejemplo – Líder</w:t>
-      </w:r>
-    </w:p>
-    <w:p>
-      <w:pPr>
-        <w:pStyle w:val="Prrafodelista"/>
-        <w:numPr>
-          <w:ilvl w:val="0"/>
-          <w:numId w:val="1"/>
-        </w:numPr>
-        <w:jc w:val="both"/>
-        <w:rPr>
-          <w:rFonts w:ascii="Times New Roman" w:hAnsi="Times New Roman" w:cs="Times New Roman"/>
-          <w:b/>
-          <w:bCs/>
-          <w:lang w:val="es-CO"/>
-        </w:rPr>
-      </w:pPr>
-      <w:r>
-        <w:rPr>
-          <w:rFonts w:ascii="Times New Roman" w:hAnsi="Times New Roman" w:cs="Times New Roman"/>
-          <w:lang w:val="es-CO"/>
-        </w:rPr>
-        <w:t xml:space="preserve">987456 – </w:t>
-      </w:r>
-      <w:proofErr w:type="spellStart"/>
-      <w:r>
-        <w:rPr>
-          <w:rFonts w:ascii="Times New Roman" w:hAnsi="Times New Roman" w:cs="Times New Roman"/>
-          <w:lang w:val="es-CO"/>
-        </w:rPr>
-        <w:t>Foobar</w:t>
-      </w:r>
-      <w:proofErr w:type="spellEnd"/>
-      <w:r>
-        <w:rPr>
-          <w:rFonts w:ascii="Times New Roman" w:hAnsi="Times New Roman" w:cs="Times New Roman"/>
-          <w:lang w:val="es-CO"/>
-        </w:rPr>
-        <w:t xml:space="preserve"> Gómez - Desarrollador</w:t>
+        <w:t>2221387</w:t>
+      </w:r>
+      <w:r>
+        <w:rPr>
+          <w:rFonts w:ascii="Times New Roman" w:hAnsi="Times New Roman" w:cs="Times New Roman"/>
+          <w:lang w:val="es-CO"/>
+        </w:rPr>
+        <w:t xml:space="preserve"> – </w:t>
+      </w:r>
+      <w:r>
+        <w:rPr>
+          <w:rFonts w:ascii="Times New Roman" w:hAnsi="Times New Roman" w:cs="Times New Roman"/>
+          <w:lang w:val="es-CO"/>
+        </w:rPr>
+        <w:t>Nilson Rosales</w:t>
+      </w:r>
+      <w:r>
+        <w:rPr>
+          <w:rFonts w:ascii="Times New Roman" w:hAnsi="Times New Roman" w:cs="Times New Roman"/>
+          <w:lang w:val="es-CO"/>
+        </w:rPr>
+        <w:t xml:space="preserve"> - Desarrollador</w:t>
       </w:r>
     </w:p>
     <w:p>

</xml_diff>

<commit_message>
agregando nombre al formato sprint 2
</commit_message>
<xml_diff>
--- a/Formato Sprint 2.docx
+++ b/Formato Sprint 2.docx
@@ -139,7 +139,44 @@
           <w:rFonts w:ascii="Times New Roman" w:hAnsi="Times New Roman" w:cs="Times New Roman"/>
           <w:lang w:val="es-CO"/>
         </w:rPr>
-        <w:t xml:space="preserve"> - Desarrollador</w:t>
+        <w:t xml:space="preserve"> </w:t>
+      </w:r>
+      <w:r>
+        <w:rPr>
+          <w:rFonts w:ascii="Times New Roman" w:hAnsi="Times New Roman" w:cs="Times New Roman"/>
+          <w:lang w:val="es-CO"/>
+        </w:rPr>
+        <w:t>–</w:t>
+      </w:r>
+      <w:r>
+        <w:rPr>
+          <w:rFonts w:ascii="Times New Roman" w:hAnsi="Times New Roman" w:cs="Times New Roman"/>
+          <w:lang w:val="es-CO"/>
+        </w:rPr>
+        <w:t xml:space="preserve"> Desarrollador</w:t>
+      </w:r>
+    </w:p>
+    <w:p>
+      <w:pPr>
+        <w:pStyle w:val="Prrafodelista"/>
+        <w:numPr>
+          <w:ilvl w:val="0"/>
+          <w:numId w:val="1"/>
+        </w:numPr>
+        <w:jc w:val="both"/>
+        <w:rPr>
+          <w:rFonts w:ascii="Times New Roman" w:hAnsi="Times New Roman" w:cs="Times New Roman"/>
+          <w:b/>
+          <w:bCs/>
+          <w:lang w:val="es-CO"/>
+        </w:rPr>
+      </w:pPr>
+      <w:r>
+        <w:rPr>
+          <w:rFonts w:ascii="Times New Roman" w:hAnsi="Times New Roman" w:cs="Times New Roman"/>
+          <w:lang w:val="es-CO"/>
+        </w:rPr>
+        <w:t>2222873 – Johanna Martínez - Desarrollador</w:t>
       </w:r>
     </w:p>
     <w:p>
@@ -217,17 +254,8 @@
           <w:rFonts w:ascii="Times New Roman" w:hAnsi="Times New Roman" w:cs="Times New Roman"/>
           <w:lang w:val="es-CO"/>
         </w:rPr>
-        <w:t xml:space="preserve">URL del repositorio de </w:t>
-      </w:r>
-      <w:proofErr w:type="spellStart"/>
-      <w:r>
-        <w:rPr>
-          <w:rFonts w:ascii="Times New Roman" w:hAnsi="Times New Roman" w:cs="Times New Roman"/>
-          <w:lang w:val="es-CO"/>
-        </w:rPr>
-        <w:t>GitLab</w:t>
-      </w:r>
-      <w:proofErr w:type="spellEnd"/>
+        <w:t>URL del repositorio de GitLab</w:t>
+      </w:r>
     </w:p>
     <w:p>
       <w:pPr>
@@ -266,23 +294,7 @@
           <w:rFonts w:ascii="Times New Roman" w:hAnsi="Times New Roman" w:cs="Times New Roman"/>
           <w:lang w:val="es-CO"/>
         </w:rPr>
-        <w:t xml:space="preserve">Captura de pantalla de los </w:t>
-      </w:r>
-      <w:proofErr w:type="spellStart"/>
-      <w:r>
-        <w:rPr>
-          <w:rFonts w:ascii="Times New Roman" w:hAnsi="Times New Roman" w:cs="Times New Roman"/>
-          <w:lang w:val="es-CO"/>
-        </w:rPr>
-        <w:t>commits</w:t>
-      </w:r>
-      <w:proofErr w:type="spellEnd"/>
-      <w:r>
-        <w:rPr>
-          <w:rFonts w:ascii="Times New Roman" w:hAnsi="Times New Roman" w:cs="Times New Roman"/>
-          <w:lang w:val="es-CO"/>
-        </w:rPr>
-        <w:t xml:space="preserve"> que hayan hecho los miembros del equipo</w:t>
+        <w:t>Captura de pantalla de los commits que hayan hecho los miembros del equipo</w:t>
       </w:r>
     </w:p>
     <w:p>
@@ -592,21 +604,12 @@
               <w:bCs/>
             </w:rPr>
           </w:pPr>
-          <w:proofErr w:type="spellStart"/>
           <w:r>
             <w:rPr>
               <w:b/>
               <w:bCs/>
             </w:rPr>
-            <w:t>Ciclo</w:t>
-          </w:r>
-          <w:proofErr w:type="spellEnd"/>
-          <w:r>
-            <w:rPr>
-              <w:b/>
-              <w:bCs/>
-            </w:rPr>
-            <w:t xml:space="preserve"> 3</w:t>
+            <w:t>Ciclo 3</w:t>
           </w:r>
         </w:p>
       </w:tc>

</xml_diff>

<commit_message>
Añadí un cambio en el documento principal de Word
</commit_message>
<xml_diff>
--- a/Formato Sprint 2.docx
+++ b/Formato Sprint 2.docx
@@ -92,10 +92,36 @@
       </w:pPr>
       <w:r>
         <w:rPr>
-          <w:rFonts w:ascii="Times New Roman" w:hAnsi="Times New Roman" w:cs="Times New Roman"/>
-          <w:lang w:val="es-CO"/>
-        </w:rPr>
-        <w:t>123456 – Nombre de ejemplo – Líder</w:t>
+          <w:rFonts w:ascii="cocoonCustomPrimary" w:hAnsi="cocoonCustomPrimary"/>
+          <w:color w:val="0A0A0A"/>
+          <w:shd w:val="clear" w:color="auto" w:fill="FFFFFF"/>
+          <w:lang w:val="es-CO"/>
+        </w:rPr>
+        <w:t>2222435</w:t>
+      </w:r>
+      <w:r>
+        <w:rPr>
+          <w:rFonts w:ascii="Times New Roman" w:hAnsi="Times New Roman" w:cs="Times New Roman"/>
+          <w:lang w:val="es-CO"/>
+        </w:rPr>
+        <w:t xml:space="preserve"> – </w:t>
+      </w:r>
+      <w:r>
+        <w:rPr>
+          <w:rFonts w:ascii="Times New Roman" w:hAnsi="Times New Roman" w:cs="Times New Roman"/>
+          <w:lang w:val="es-CO"/>
+        </w:rPr>
+        <w:t>Manuel Felipe García Caballero</w:t>
+      </w:r>
+      <w:r>
+        <w:rPr>
+          <w:rFonts w:ascii="Times New Roman" w:hAnsi="Times New Roman" w:cs="Times New Roman"/>
+          <w:lang w:val="es-CO"/>
+        </w:rPr>
+        <w:t xml:space="preserve"> – </w:t>
+      </w:r>
+      <w:r>
+        <w:t>Líder/Scrum Master Full Stack</w:t>
       </w:r>
     </w:p>
     <w:p>
@@ -139,7 +165,28 @@
           <w:rFonts w:ascii="Times New Roman" w:hAnsi="Times New Roman" w:cs="Times New Roman"/>
           <w:lang w:val="es-CO"/>
         </w:rPr>
-        <w:t xml:space="preserve"> - Desarrollador</w:t>
+        <w:t xml:space="preserve"> </w:t>
+      </w:r>
+      <w:r>
+        <w:rPr>
+          <w:rFonts w:ascii="Times New Roman" w:hAnsi="Times New Roman" w:cs="Times New Roman"/>
+          <w:lang w:val="es-CO"/>
+        </w:rPr>
+        <w:t>–</w:t>
+      </w:r>
+      <w:r>
+        <w:rPr>
+          <w:rFonts w:ascii="Times New Roman" w:hAnsi="Times New Roman" w:cs="Times New Roman"/>
+          <w:lang w:val="es-CO"/>
+        </w:rPr>
+        <w:t xml:space="preserve"> Desarrollador</w:t>
+      </w:r>
+      <w:r>
+        <w:rPr>
+          <w:rFonts w:ascii="Times New Roman" w:hAnsi="Times New Roman" w:cs="Times New Roman"/>
+          <w:lang w:val="es-CO"/>
+        </w:rPr>
+        <w:t xml:space="preserve"> Backend</w:t>
       </w:r>
     </w:p>
     <w:p>
@@ -217,17 +264,8 @@
           <w:rFonts w:ascii="Times New Roman" w:hAnsi="Times New Roman" w:cs="Times New Roman"/>
           <w:lang w:val="es-CO"/>
         </w:rPr>
-        <w:t xml:space="preserve">URL del repositorio de </w:t>
-      </w:r>
-      <w:proofErr w:type="spellStart"/>
-      <w:r>
-        <w:rPr>
-          <w:rFonts w:ascii="Times New Roman" w:hAnsi="Times New Roman" w:cs="Times New Roman"/>
-          <w:lang w:val="es-CO"/>
-        </w:rPr>
-        <w:t>GitLab</w:t>
-      </w:r>
-      <w:proofErr w:type="spellEnd"/>
+        <w:t>URL del repositorio de GitLab</w:t>
+      </w:r>
     </w:p>
     <w:p>
       <w:pPr>
@@ -266,23 +304,7 @@
           <w:rFonts w:ascii="Times New Roman" w:hAnsi="Times New Roman" w:cs="Times New Roman"/>
           <w:lang w:val="es-CO"/>
         </w:rPr>
-        <w:t xml:space="preserve">Captura de pantalla de los </w:t>
-      </w:r>
-      <w:proofErr w:type="spellStart"/>
-      <w:r>
-        <w:rPr>
-          <w:rFonts w:ascii="Times New Roman" w:hAnsi="Times New Roman" w:cs="Times New Roman"/>
-          <w:lang w:val="es-CO"/>
-        </w:rPr>
-        <w:t>commits</w:t>
-      </w:r>
-      <w:proofErr w:type="spellEnd"/>
-      <w:r>
-        <w:rPr>
-          <w:rFonts w:ascii="Times New Roman" w:hAnsi="Times New Roman" w:cs="Times New Roman"/>
-          <w:lang w:val="es-CO"/>
-        </w:rPr>
-        <w:t xml:space="preserve"> que hayan hecho los miembros del equipo</w:t>
+        <w:t>Captura de pantalla de los commits que hayan hecho los miembros del equipo</w:t>
       </w:r>
     </w:p>
     <w:p>
@@ -592,21 +614,12 @@
               <w:bCs/>
             </w:rPr>
           </w:pPr>
-          <w:proofErr w:type="spellStart"/>
           <w:r>
             <w:rPr>
               <w:b/>
               <w:bCs/>
             </w:rPr>
-            <w:t>Ciclo</w:t>
-          </w:r>
-          <w:proofErr w:type="spellEnd"/>
-          <w:r>
-            <w:rPr>
-              <w:b/>
-              <w:bCs/>
-            </w:rPr>
-            <w:t xml:space="preserve"> 3</w:t>
+            <w:t>Ciclo 3</w:t>
           </w:r>
         </w:p>
       </w:tc>

</xml_diff>

<commit_message>
Añadiendo proyecto seleccionado -NR
</commit_message>
<xml_diff>
--- a/Formato Sprint 2.docx
+++ b/Formato Sprint 2.docx
@@ -205,17 +205,826 @@
     </w:p>
     <w:p>
       <w:pPr>
-        <w:rPr>
-          <w:rFonts w:ascii="Times New Roman" w:hAnsi="Times New Roman" w:cs="Times New Roman"/>
-          <w:lang w:val="es-CO"/>
-        </w:rPr>
-      </w:pPr>
-      <w:r>
-        <w:rPr>
-          <w:rFonts w:ascii="Times New Roman" w:hAnsi="Times New Roman" w:cs="Times New Roman"/>
-          <w:lang w:val="es-CO"/>
-        </w:rPr>
-        <w:t>Nombre del proyecto seleccionado</w:t>
+        <w:shd w:val="clear" w:color="auto" w:fill="FFFFFF"/>
+        <w:spacing w:after="150" w:line="240" w:lineRule="auto"/>
+        <w:jc w:val="both"/>
+        <w:rPr>
+          <w:rFonts w:ascii="Times New Roman" w:eastAsia="Times New Roman" w:hAnsi="Times New Roman" w:cs="Times New Roman"/>
+          <w:color w:val="000000"/>
+          <w:sz w:val="23"/>
+          <w:szCs w:val="23"/>
+        </w:rPr>
+      </w:pPr>
+      <w:proofErr w:type="spellStart"/>
+      <w:r>
+        <w:rPr>
+          <w:rFonts w:ascii="Times New Roman" w:eastAsia="Times New Roman" w:hAnsi="Times New Roman" w:cs="Times New Roman"/>
+          <w:b/>
+          <w:color w:val="000000"/>
+          <w:sz w:val="24"/>
+          <w:szCs w:val="24"/>
+        </w:rPr>
+        <w:t>Consultorio</w:t>
+      </w:r>
+      <w:proofErr w:type="spellEnd"/>
+      <w:r>
+        <w:rPr>
+          <w:rFonts w:ascii="Times New Roman" w:eastAsia="Times New Roman" w:hAnsi="Times New Roman" w:cs="Times New Roman"/>
+          <w:b/>
+          <w:color w:val="000000"/>
+          <w:sz w:val="24"/>
+          <w:szCs w:val="24"/>
+        </w:rPr>
+        <w:t xml:space="preserve"> Online:</w:t>
+      </w:r>
+      <w:r>
+        <w:rPr>
+          <w:rFonts w:ascii="Times New Roman" w:eastAsia="Times New Roman" w:hAnsi="Times New Roman" w:cs="Times New Roman"/>
+          <w:color w:val="000000"/>
+          <w:sz w:val="24"/>
+          <w:szCs w:val="24"/>
+        </w:rPr>
+        <w:t xml:space="preserve"> </w:t>
+      </w:r>
+      <w:proofErr w:type="spellStart"/>
+      <w:r>
+        <w:rPr>
+          <w:rFonts w:ascii="Times New Roman" w:eastAsia="Times New Roman" w:hAnsi="Times New Roman" w:cs="Times New Roman"/>
+          <w:color w:val="000000"/>
+          <w:sz w:val="23"/>
+          <w:szCs w:val="23"/>
+        </w:rPr>
+        <w:t>Debido</w:t>
+      </w:r>
+      <w:proofErr w:type="spellEnd"/>
+      <w:r>
+        <w:rPr>
+          <w:rFonts w:ascii="Times New Roman" w:eastAsia="Times New Roman" w:hAnsi="Times New Roman" w:cs="Times New Roman"/>
+          <w:color w:val="000000"/>
+          <w:sz w:val="23"/>
+          <w:szCs w:val="23"/>
+        </w:rPr>
+        <w:t xml:space="preserve"> a la </w:t>
+      </w:r>
+      <w:proofErr w:type="spellStart"/>
+      <w:r>
+        <w:rPr>
+          <w:rFonts w:ascii="Times New Roman" w:eastAsia="Times New Roman" w:hAnsi="Times New Roman" w:cs="Times New Roman"/>
+          <w:color w:val="000000"/>
+          <w:sz w:val="23"/>
+          <w:szCs w:val="23"/>
+        </w:rPr>
+        <w:t>pandemia</w:t>
+      </w:r>
+      <w:proofErr w:type="spellEnd"/>
+      <w:r>
+        <w:rPr>
+          <w:rFonts w:ascii="Times New Roman" w:eastAsia="Times New Roman" w:hAnsi="Times New Roman" w:cs="Times New Roman"/>
+          <w:color w:val="000000"/>
+          <w:sz w:val="23"/>
+          <w:szCs w:val="23"/>
+        </w:rPr>
+        <w:t xml:space="preserve"> </w:t>
+      </w:r>
+      <w:proofErr w:type="spellStart"/>
+      <w:r>
+        <w:rPr>
+          <w:rFonts w:ascii="Times New Roman" w:eastAsia="Times New Roman" w:hAnsi="Times New Roman" w:cs="Times New Roman"/>
+          <w:color w:val="000000"/>
+          <w:sz w:val="23"/>
+          <w:szCs w:val="23"/>
+        </w:rPr>
+        <w:t>por</w:t>
+      </w:r>
+      <w:proofErr w:type="spellEnd"/>
+      <w:r>
+        <w:rPr>
+          <w:rFonts w:ascii="Times New Roman" w:eastAsia="Times New Roman" w:hAnsi="Times New Roman" w:cs="Times New Roman"/>
+          <w:color w:val="000000"/>
+          <w:sz w:val="23"/>
+          <w:szCs w:val="23"/>
+        </w:rPr>
+        <w:t xml:space="preserve"> la Covid-19, </w:t>
+      </w:r>
+      <w:proofErr w:type="spellStart"/>
+      <w:r>
+        <w:rPr>
+          <w:rFonts w:ascii="Times New Roman" w:eastAsia="Times New Roman" w:hAnsi="Times New Roman" w:cs="Times New Roman"/>
+          <w:color w:val="000000"/>
+          <w:sz w:val="23"/>
+          <w:szCs w:val="23"/>
+        </w:rPr>
+        <w:t>el</w:t>
+      </w:r>
+      <w:proofErr w:type="spellEnd"/>
+      <w:r>
+        <w:rPr>
+          <w:rFonts w:ascii="Times New Roman" w:eastAsia="Times New Roman" w:hAnsi="Times New Roman" w:cs="Times New Roman"/>
+          <w:color w:val="000000"/>
+          <w:sz w:val="23"/>
+          <w:szCs w:val="23"/>
+        </w:rPr>
+        <w:t xml:space="preserve"> </w:t>
+      </w:r>
+      <w:proofErr w:type="spellStart"/>
+      <w:r>
+        <w:rPr>
+          <w:rFonts w:ascii="Times New Roman" w:eastAsia="Times New Roman" w:hAnsi="Times New Roman" w:cs="Times New Roman"/>
+          <w:color w:val="000000"/>
+          <w:sz w:val="23"/>
+          <w:szCs w:val="23"/>
+        </w:rPr>
+        <w:t>Ministerio</w:t>
+      </w:r>
+      <w:proofErr w:type="spellEnd"/>
+      <w:r>
+        <w:rPr>
+          <w:rFonts w:ascii="Times New Roman" w:eastAsia="Times New Roman" w:hAnsi="Times New Roman" w:cs="Times New Roman"/>
+          <w:color w:val="000000"/>
+          <w:sz w:val="23"/>
+          <w:szCs w:val="23"/>
+        </w:rPr>
+        <w:t xml:space="preserve"> de </w:t>
+      </w:r>
+      <w:proofErr w:type="spellStart"/>
+      <w:r>
+        <w:rPr>
+          <w:rFonts w:ascii="Times New Roman" w:eastAsia="Times New Roman" w:hAnsi="Times New Roman" w:cs="Times New Roman"/>
+          <w:color w:val="000000"/>
+          <w:sz w:val="23"/>
+          <w:szCs w:val="23"/>
+        </w:rPr>
+        <w:t>Salud</w:t>
+      </w:r>
+      <w:proofErr w:type="spellEnd"/>
+      <w:r>
+        <w:rPr>
+          <w:rFonts w:ascii="Times New Roman" w:eastAsia="Times New Roman" w:hAnsi="Times New Roman" w:cs="Times New Roman"/>
+          <w:color w:val="000000"/>
+          <w:sz w:val="23"/>
+          <w:szCs w:val="23"/>
+        </w:rPr>
+        <w:t xml:space="preserve"> en conjunto con </w:t>
+      </w:r>
+      <w:proofErr w:type="spellStart"/>
+      <w:r>
+        <w:rPr>
+          <w:rFonts w:ascii="Times New Roman" w:eastAsia="Times New Roman" w:hAnsi="Times New Roman" w:cs="Times New Roman"/>
+          <w:color w:val="000000"/>
+          <w:sz w:val="23"/>
+          <w:szCs w:val="23"/>
+        </w:rPr>
+        <w:t>MinTic</w:t>
+      </w:r>
+      <w:proofErr w:type="spellEnd"/>
+      <w:r>
+        <w:rPr>
+          <w:rFonts w:ascii="Times New Roman" w:eastAsia="Times New Roman" w:hAnsi="Times New Roman" w:cs="Times New Roman"/>
+          <w:color w:val="000000"/>
+          <w:sz w:val="23"/>
+          <w:szCs w:val="23"/>
+        </w:rPr>
+        <w:t xml:space="preserve"> </w:t>
+      </w:r>
+      <w:proofErr w:type="spellStart"/>
+      <w:r>
+        <w:rPr>
+          <w:rFonts w:ascii="Times New Roman" w:eastAsia="Times New Roman" w:hAnsi="Times New Roman" w:cs="Times New Roman"/>
+          <w:color w:val="000000"/>
+          <w:sz w:val="23"/>
+          <w:szCs w:val="23"/>
+        </w:rPr>
+        <w:t>han</w:t>
+      </w:r>
+      <w:proofErr w:type="spellEnd"/>
+      <w:r>
+        <w:rPr>
+          <w:rFonts w:ascii="Times New Roman" w:eastAsia="Times New Roman" w:hAnsi="Times New Roman" w:cs="Times New Roman"/>
+          <w:color w:val="000000"/>
+          <w:sz w:val="23"/>
+          <w:szCs w:val="23"/>
+        </w:rPr>
+        <w:t xml:space="preserve"> </w:t>
+      </w:r>
+      <w:proofErr w:type="spellStart"/>
+      <w:r>
+        <w:rPr>
+          <w:rFonts w:ascii="Times New Roman" w:eastAsia="Times New Roman" w:hAnsi="Times New Roman" w:cs="Times New Roman"/>
+          <w:color w:val="000000"/>
+          <w:sz w:val="23"/>
+          <w:szCs w:val="23"/>
+        </w:rPr>
+        <w:t>lanzado</w:t>
+      </w:r>
+      <w:proofErr w:type="spellEnd"/>
+      <w:r>
+        <w:rPr>
+          <w:rFonts w:ascii="Times New Roman" w:eastAsia="Times New Roman" w:hAnsi="Times New Roman" w:cs="Times New Roman"/>
+          <w:color w:val="000000"/>
+          <w:sz w:val="23"/>
+          <w:szCs w:val="23"/>
+        </w:rPr>
+        <w:t xml:space="preserve"> </w:t>
+      </w:r>
+      <w:proofErr w:type="spellStart"/>
+      <w:r>
+        <w:rPr>
+          <w:rFonts w:ascii="Times New Roman" w:eastAsia="Times New Roman" w:hAnsi="Times New Roman" w:cs="Times New Roman"/>
+          <w:color w:val="000000"/>
+          <w:sz w:val="23"/>
+          <w:szCs w:val="23"/>
+        </w:rPr>
+        <w:t>una</w:t>
+      </w:r>
+      <w:proofErr w:type="spellEnd"/>
+      <w:r>
+        <w:rPr>
+          <w:rFonts w:ascii="Times New Roman" w:eastAsia="Times New Roman" w:hAnsi="Times New Roman" w:cs="Times New Roman"/>
+          <w:color w:val="000000"/>
+          <w:sz w:val="23"/>
+          <w:szCs w:val="23"/>
+        </w:rPr>
+        <w:t xml:space="preserve"> </w:t>
+      </w:r>
+      <w:proofErr w:type="spellStart"/>
+      <w:r>
+        <w:rPr>
+          <w:rFonts w:ascii="Times New Roman" w:eastAsia="Times New Roman" w:hAnsi="Times New Roman" w:cs="Times New Roman"/>
+          <w:color w:val="000000"/>
+          <w:sz w:val="23"/>
+          <w:szCs w:val="23"/>
+        </w:rPr>
+        <w:t>convocatoria</w:t>
+      </w:r>
+      <w:proofErr w:type="spellEnd"/>
+      <w:r>
+        <w:rPr>
+          <w:rFonts w:ascii="Times New Roman" w:eastAsia="Times New Roman" w:hAnsi="Times New Roman" w:cs="Times New Roman"/>
+          <w:color w:val="000000"/>
+          <w:sz w:val="23"/>
+          <w:szCs w:val="23"/>
+        </w:rPr>
+        <w:t xml:space="preserve"> para </w:t>
+      </w:r>
+      <w:proofErr w:type="spellStart"/>
+      <w:r>
+        <w:rPr>
+          <w:rFonts w:ascii="Times New Roman" w:eastAsia="Times New Roman" w:hAnsi="Times New Roman" w:cs="Times New Roman"/>
+          <w:color w:val="000000"/>
+          <w:sz w:val="23"/>
+          <w:szCs w:val="23"/>
+        </w:rPr>
+        <w:t>automatizar</w:t>
+      </w:r>
+      <w:proofErr w:type="spellEnd"/>
+      <w:r>
+        <w:rPr>
+          <w:rFonts w:ascii="Times New Roman" w:eastAsia="Times New Roman" w:hAnsi="Times New Roman" w:cs="Times New Roman"/>
+          <w:color w:val="000000"/>
+          <w:sz w:val="23"/>
+          <w:szCs w:val="23"/>
+        </w:rPr>
+        <w:t xml:space="preserve"> </w:t>
+      </w:r>
+      <w:proofErr w:type="spellStart"/>
+      <w:r>
+        <w:rPr>
+          <w:rFonts w:ascii="Times New Roman" w:eastAsia="Times New Roman" w:hAnsi="Times New Roman" w:cs="Times New Roman"/>
+          <w:color w:val="000000"/>
+          <w:sz w:val="23"/>
+          <w:szCs w:val="23"/>
+        </w:rPr>
+        <w:t>el</w:t>
+      </w:r>
+      <w:proofErr w:type="spellEnd"/>
+      <w:r>
+        <w:rPr>
+          <w:rFonts w:ascii="Times New Roman" w:eastAsia="Times New Roman" w:hAnsi="Times New Roman" w:cs="Times New Roman"/>
+          <w:color w:val="000000"/>
+          <w:sz w:val="23"/>
+          <w:szCs w:val="23"/>
+        </w:rPr>
+        <w:t xml:space="preserve"> </w:t>
+      </w:r>
+      <w:proofErr w:type="spellStart"/>
+      <w:r>
+        <w:rPr>
+          <w:rFonts w:ascii="Times New Roman" w:eastAsia="Times New Roman" w:hAnsi="Times New Roman" w:cs="Times New Roman"/>
+          <w:color w:val="000000"/>
+          <w:sz w:val="23"/>
+          <w:szCs w:val="23"/>
+        </w:rPr>
+        <w:t>proceso</w:t>
+      </w:r>
+      <w:proofErr w:type="spellEnd"/>
+      <w:r>
+        <w:rPr>
+          <w:rFonts w:ascii="Times New Roman" w:eastAsia="Times New Roman" w:hAnsi="Times New Roman" w:cs="Times New Roman"/>
+          <w:color w:val="000000"/>
+          <w:sz w:val="23"/>
+          <w:szCs w:val="23"/>
+        </w:rPr>
+        <w:t xml:space="preserve"> de </w:t>
+      </w:r>
+      <w:proofErr w:type="spellStart"/>
+      <w:r>
+        <w:rPr>
+          <w:rFonts w:ascii="Times New Roman" w:eastAsia="Times New Roman" w:hAnsi="Times New Roman" w:cs="Times New Roman"/>
+          <w:color w:val="000000"/>
+          <w:sz w:val="23"/>
+          <w:szCs w:val="23"/>
+        </w:rPr>
+        <w:t>atención</w:t>
+      </w:r>
+      <w:proofErr w:type="spellEnd"/>
+      <w:r>
+        <w:rPr>
+          <w:rFonts w:ascii="Times New Roman" w:eastAsia="Times New Roman" w:hAnsi="Times New Roman" w:cs="Times New Roman"/>
+          <w:color w:val="000000"/>
+          <w:sz w:val="23"/>
+          <w:szCs w:val="23"/>
+        </w:rPr>
+        <w:t xml:space="preserve"> de </w:t>
+      </w:r>
+      <w:proofErr w:type="spellStart"/>
+      <w:r>
+        <w:rPr>
+          <w:rFonts w:ascii="Times New Roman" w:eastAsia="Times New Roman" w:hAnsi="Times New Roman" w:cs="Times New Roman"/>
+          <w:color w:val="000000"/>
+          <w:sz w:val="23"/>
+          <w:szCs w:val="23"/>
+        </w:rPr>
+        <w:t>los</w:t>
+      </w:r>
+      <w:proofErr w:type="spellEnd"/>
+      <w:r>
+        <w:rPr>
+          <w:rFonts w:ascii="Times New Roman" w:eastAsia="Times New Roman" w:hAnsi="Times New Roman" w:cs="Times New Roman"/>
+          <w:color w:val="000000"/>
+          <w:sz w:val="23"/>
+          <w:szCs w:val="23"/>
+        </w:rPr>
+        <w:t xml:space="preserve"> </w:t>
+      </w:r>
+      <w:proofErr w:type="spellStart"/>
+      <w:r>
+        <w:rPr>
+          <w:rFonts w:ascii="Times New Roman" w:eastAsia="Times New Roman" w:hAnsi="Times New Roman" w:cs="Times New Roman"/>
+          <w:color w:val="000000"/>
+          <w:sz w:val="23"/>
+          <w:szCs w:val="23"/>
+        </w:rPr>
+        <w:t>consultorios</w:t>
+      </w:r>
+      <w:proofErr w:type="spellEnd"/>
+      <w:r>
+        <w:rPr>
+          <w:rFonts w:ascii="Times New Roman" w:eastAsia="Times New Roman" w:hAnsi="Times New Roman" w:cs="Times New Roman"/>
+          <w:color w:val="000000"/>
+          <w:sz w:val="23"/>
+          <w:szCs w:val="23"/>
+        </w:rPr>
+        <w:t xml:space="preserve"> de </w:t>
+      </w:r>
+      <w:proofErr w:type="spellStart"/>
+      <w:r>
+        <w:rPr>
+          <w:rFonts w:ascii="Times New Roman" w:eastAsia="Times New Roman" w:hAnsi="Times New Roman" w:cs="Times New Roman"/>
+          <w:color w:val="000000"/>
+          <w:sz w:val="23"/>
+          <w:szCs w:val="23"/>
+        </w:rPr>
+        <w:t>medicina</w:t>
+      </w:r>
+      <w:proofErr w:type="spellEnd"/>
+      <w:r>
+        <w:rPr>
+          <w:rFonts w:ascii="Times New Roman" w:eastAsia="Times New Roman" w:hAnsi="Times New Roman" w:cs="Times New Roman"/>
+          <w:color w:val="000000"/>
+          <w:sz w:val="23"/>
+          <w:szCs w:val="23"/>
+        </w:rPr>
+        <w:t xml:space="preserve"> general. Su </w:t>
+      </w:r>
+      <w:proofErr w:type="spellStart"/>
+      <w:r>
+        <w:rPr>
+          <w:rFonts w:ascii="Times New Roman" w:eastAsia="Times New Roman" w:hAnsi="Times New Roman" w:cs="Times New Roman"/>
+          <w:color w:val="000000"/>
+          <w:sz w:val="23"/>
+          <w:szCs w:val="23"/>
+        </w:rPr>
+        <w:t>empresa</w:t>
+      </w:r>
+      <w:proofErr w:type="spellEnd"/>
+      <w:r>
+        <w:rPr>
+          <w:rFonts w:ascii="Times New Roman" w:eastAsia="Times New Roman" w:hAnsi="Times New Roman" w:cs="Times New Roman"/>
+          <w:color w:val="000000"/>
+          <w:sz w:val="23"/>
+          <w:szCs w:val="23"/>
+        </w:rPr>
+        <w:t xml:space="preserve"> de </w:t>
+      </w:r>
+      <w:proofErr w:type="spellStart"/>
+      <w:r>
+        <w:rPr>
+          <w:rFonts w:ascii="Times New Roman" w:eastAsia="Times New Roman" w:hAnsi="Times New Roman" w:cs="Times New Roman"/>
+          <w:color w:val="000000"/>
+          <w:sz w:val="23"/>
+          <w:szCs w:val="23"/>
+        </w:rPr>
+        <w:t>desarrollo</w:t>
+      </w:r>
+      <w:proofErr w:type="spellEnd"/>
+      <w:r>
+        <w:rPr>
+          <w:rFonts w:ascii="Times New Roman" w:eastAsia="Times New Roman" w:hAnsi="Times New Roman" w:cs="Times New Roman"/>
+          <w:color w:val="000000"/>
+          <w:sz w:val="23"/>
+          <w:szCs w:val="23"/>
+        </w:rPr>
+        <w:t xml:space="preserve"> de software </w:t>
+      </w:r>
+      <w:proofErr w:type="spellStart"/>
+      <w:r>
+        <w:rPr>
+          <w:rFonts w:ascii="Times New Roman" w:eastAsia="Times New Roman" w:hAnsi="Times New Roman" w:cs="Times New Roman"/>
+          <w:color w:val="000000"/>
+          <w:sz w:val="23"/>
+          <w:szCs w:val="23"/>
+        </w:rPr>
+        <w:t>desea</w:t>
+      </w:r>
+      <w:proofErr w:type="spellEnd"/>
+      <w:r>
+        <w:rPr>
+          <w:rFonts w:ascii="Times New Roman" w:eastAsia="Times New Roman" w:hAnsi="Times New Roman" w:cs="Times New Roman"/>
+          <w:color w:val="000000"/>
+          <w:sz w:val="23"/>
+          <w:szCs w:val="23"/>
+        </w:rPr>
+        <w:t xml:space="preserve"> </w:t>
+      </w:r>
+      <w:proofErr w:type="spellStart"/>
+      <w:r>
+        <w:rPr>
+          <w:rFonts w:ascii="Times New Roman" w:eastAsia="Times New Roman" w:hAnsi="Times New Roman" w:cs="Times New Roman"/>
+          <w:color w:val="000000"/>
+          <w:sz w:val="23"/>
+          <w:szCs w:val="23"/>
+        </w:rPr>
+        <w:t>participar</w:t>
+      </w:r>
+      <w:proofErr w:type="spellEnd"/>
+      <w:r>
+        <w:rPr>
+          <w:rFonts w:ascii="Times New Roman" w:eastAsia="Times New Roman" w:hAnsi="Times New Roman" w:cs="Times New Roman"/>
+          <w:color w:val="000000"/>
+          <w:sz w:val="23"/>
+          <w:szCs w:val="23"/>
+        </w:rPr>
+        <w:t xml:space="preserve"> en la </w:t>
+      </w:r>
+      <w:proofErr w:type="spellStart"/>
+      <w:r>
+        <w:rPr>
+          <w:rFonts w:ascii="Times New Roman" w:eastAsia="Times New Roman" w:hAnsi="Times New Roman" w:cs="Times New Roman"/>
+          <w:color w:val="000000"/>
+          <w:sz w:val="23"/>
+          <w:szCs w:val="23"/>
+        </w:rPr>
+        <w:t>convocatoria</w:t>
+      </w:r>
+      <w:proofErr w:type="spellEnd"/>
+      <w:r>
+        <w:rPr>
+          <w:rFonts w:ascii="Times New Roman" w:eastAsia="Times New Roman" w:hAnsi="Times New Roman" w:cs="Times New Roman"/>
+          <w:color w:val="000000"/>
+          <w:sz w:val="23"/>
+          <w:szCs w:val="23"/>
+        </w:rPr>
+        <w:t xml:space="preserve"> y, para </w:t>
+      </w:r>
+      <w:proofErr w:type="spellStart"/>
+      <w:r>
+        <w:rPr>
+          <w:rFonts w:ascii="Times New Roman" w:eastAsia="Times New Roman" w:hAnsi="Times New Roman" w:cs="Times New Roman"/>
+          <w:color w:val="000000"/>
+          <w:sz w:val="23"/>
+          <w:szCs w:val="23"/>
+        </w:rPr>
+        <w:t>esto</w:t>
+      </w:r>
+      <w:proofErr w:type="spellEnd"/>
+      <w:r>
+        <w:rPr>
+          <w:rFonts w:ascii="Times New Roman" w:eastAsia="Times New Roman" w:hAnsi="Times New Roman" w:cs="Times New Roman"/>
+          <w:color w:val="000000"/>
+          <w:sz w:val="23"/>
+          <w:szCs w:val="23"/>
+        </w:rPr>
+        <w:t xml:space="preserve">, </w:t>
+      </w:r>
+      <w:proofErr w:type="spellStart"/>
+      <w:r>
+        <w:rPr>
+          <w:rFonts w:ascii="Times New Roman" w:eastAsia="Times New Roman" w:hAnsi="Times New Roman" w:cs="Times New Roman"/>
+          <w:color w:val="000000"/>
+          <w:sz w:val="23"/>
+          <w:szCs w:val="23"/>
+        </w:rPr>
+        <w:t>deberá</w:t>
+      </w:r>
+      <w:proofErr w:type="spellEnd"/>
+      <w:r>
+        <w:rPr>
+          <w:rFonts w:ascii="Times New Roman" w:eastAsia="Times New Roman" w:hAnsi="Times New Roman" w:cs="Times New Roman"/>
+          <w:color w:val="000000"/>
+          <w:sz w:val="23"/>
+          <w:szCs w:val="23"/>
+        </w:rPr>
+        <w:t xml:space="preserve"> </w:t>
+      </w:r>
+      <w:proofErr w:type="spellStart"/>
+      <w:r>
+        <w:rPr>
+          <w:rFonts w:ascii="Times New Roman" w:eastAsia="Times New Roman" w:hAnsi="Times New Roman" w:cs="Times New Roman"/>
+          <w:color w:val="000000"/>
+          <w:sz w:val="23"/>
+          <w:szCs w:val="23"/>
+        </w:rPr>
+        <w:t>presentar</w:t>
+      </w:r>
+      <w:proofErr w:type="spellEnd"/>
+      <w:r>
+        <w:rPr>
+          <w:rFonts w:ascii="Times New Roman" w:eastAsia="Times New Roman" w:hAnsi="Times New Roman" w:cs="Times New Roman"/>
+          <w:color w:val="000000"/>
+          <w:sz w:val="23"/>
+          <w:szCs w:val="23"/>
+        </w:rPr>
+        <w:t xml:space="preserve"> </w:t>
+      </w:r>
+      <w:proofErr w:type="spellStart"/>
+      <w:r>
+        <w:rPr>
+          <w:rFonts w:ascii="Times New Roman" w:eastAsia="Times New Roman" w:hAnsi="Times New Roman" w:cs="Times New Roman"/>
+          <w:color w:val="000000"/>
+          <w:sz w:val="23"/>
+          <w:szCs w:val="23"/>
+        </w:rPr>
+        <w:t>una</w:t>
+      </w:r>
+      <w:proofErr w:type="spellEnd"/>
+      <w:r>
+        <w:rPr>
+          <w:rFonts w:ascii="Times New Roman" w:eastAsia="Times New Roman" w:hAnsi="Times New Roman" w:cs="Times New Roman"/>
+          <w:color w:val="000000"/>
+          <w:sz w:val="23"/>
+          <w:szCs w:val="23"/>
+        </w:rPr>
+        <w:t xml:space="preserve"> </w:t>
+      </w:r>
+      <w:proofErr w:type="spellStart"/>
+      <w:r>
+        <w:rPr>
+          <w:rFonts w:ascii="Times New Roman" w:eastAsia="Times New Roman" w:hAnsi="Times New Roman" w:cs="Times New Roman"/>
+          <w:color w:val="000000"/>
+          <w:sz w:val="23"/>
+          <w:szCs w:val="23"/>
+        </w:rPr>
+        <w:t>propuesta</w:t>
+      </w:r>
+      <w:proofErr w:type="spellEnd"/>
+      <w:r>
+        <w:rPr>
+          <w:rFonts w:ascii="Times New Roman" w:eastAsia="Times New Roman" w:hAnsi="Times New Roman" w:cs="Times New Roman"/>
+          <w:color w:val="000000"/>
+          <w:sz w:val="23"/>
+          <w:szCs w:val="23"/>
+        </w:rPr>
+        <w:t xml:space="preserve"> de </w:t>
+      </w:r>
+      <w:proofErr w:type="spellStart"/>
+      <w:r>
+        <w:rPr>
+          <w:rFonts w:ascii="Times New Roman" w:eastAsia="Times New Roman" w:hAnsi="Times New Roman" w:cs="Times New Roman"/>
+          <w:color w:val="000000"/>
+          <w:sz w:val="23"/>
+          <w:szCs w:val="23"/>
+        </w:rPr>
+        <w:t>desarrollo</w:t>
+      </w:r>
+      <w:proofErr w:type="spellEnd"/>
+      <w:r>
+        <w:rPr>
+          <w:rFonts w:ascii="Times New Roman" w:eastAsia="Times New Roman" w:hAnsi="Times New Roman" w:cs="Times New Roman"/>
+          <w:color w:val="000000"/>
+          <w:sz w:val="23"/>
+          <w:szCs w:val="23"/>
+        </w:rPr>
+        <w:t xml:space="preserve"> que </w:t>
+      </w:r>
+      <w:proofErr w:type="spellStart"/>
+      <w:r>
+        <w:rPr>
+          <w:rFonts w:ascii="Times New Roman" w:eastAsia="Times New Roman" w:hAnsi="Times New Roman" w:cs="Times New Roman"/>
+          <w:color w:val="000000"/>
+          <w:sz w:val="23"/>
+          <w:szCs w:val="23"/>
+        </w:rPr>
+        <w:t>permita</w:t>
+      </w:r>
+      <w:proofErr w:type="spellEnd"/>
+      <w:r>
+        <w:rPr>
+          <w:rFonts w:ascii="Times New Roman" w:eastAsia="Times New Roman" w:hAnsi="Times New Roman" w:cs="Times New Roman"/>
+          <w:color w:val="000000"/>
+          <w:sz w:val="23"/>
+          <w:szCs w:val="23"/>
+        </w:rPr>
+        <w:t xml:space="preserve"> </w:t>
+      </w:r>
+      <w:proofErr w:type="spellStart"/>
+      <w:r>
+        <w:rPr>
+          <w:rFonts w:ascii="Times New Roman" w:eastAsia="Times New Roman" w:hAnsi="Times New Roman" w:cs="Times New Roman"/>
+          <w:color w:val="000000"/>
+          <w:sz w:val="23"/>
+          <w:szCs w:val="23"/>
+        </w:rPr>
+        <w:t>el</w:t>
+      </w:r>
+      <w:proofErr w:type="spellEnd"/>
+      <w:r>
+        <w:rPr>
+          <w:rFonts w:ascii="Times New Roman" w:eastAsia="Times New Roman" w:hAnsi="Times New Roman" w:cs="Times New Roman"/>
+          <w:color w:val="000000"/>
+          <w:sz w:val="23"/>
+          <w:szCs w:val="23"/>
+        </w:rPr>
+        <w:t xml:space="preserve"> </w:t>
+      </w:r>
+      <w:proofErr w:type="spellStart"/>
+      <w:r>
+        <w:rPr>
+          <w:rFonts w:ascii="Times New Roman" w:eastAsia="Times New Roman" w:hAnsi="Times New Roman" w:cs="Times New Roman"/>
+          <w:color w:val="000000"/>
+          <w:sz w:val="23"/>
+          <w:szCs w:val="23"/>
+        </w:rPr>
+        <w:t>registro</w:t>
+      </w:r>
+      <w:proofErr w:type="spellEnd"/>
+      <w:r>
+        <w:rPr>
+          <w:rFonts w:ascii="Times New Roman" w:eastAsia="Times New Roman" w:hAnsi="Times New Roman" w:cs="Times New Roman"/>
+          <w:color w:val="000000"/>
+          <w:sz w:val="23"/>
+          <w:szCs w:val="23"/>
+        </w:rPr>
+        <w:t xml:space="preserve">, </w:t>
+      </w:r>
+      <w:proofErr w:type="spellStart"/>
+      <w:r>
+        <w:rPr>
+          <w:rFonts w:ascii="Times New Roman" w:eastAsia="Times New Roman" w:hAnsi="Times New Roman" w:cs="Times New Roman"/>
+          <w:color w:val="000000"/>
+          <w:sz w:val="23"/>
+          <w:szCs w:val="23"/>
+        </w:rPr>
+        <w:t>reserva</w:t>
+      </w:r>
+      <w:proofErr w:type="spellEnd"/>
+      <w:r>
+        <w:rPr>
+          <w:rFonts w:ascii="Times New Roman" w:eastAsia="Times New Roman" w:hAnsi="Times New Roman" w:cs="Times New Roman"/>
+          <w:color w:val="000000"/>
+          <w:sz w:val="23"/>
+          <w:szCs w:val="23"/>
+        </w:rPr>
+        <w:t xml:space="preserve"> y consulta de </w:t>
+      </w:r>
+      <w:proofErr w:type="spellStart"/>
+      <w:r>
+        <w:rPr>
+          <w:rFonts w:ascii="Times New Roman" w:eastAsia="Times New Roman" w:hAnsi="Times New Roman" w:cs="Times New Roman"/>
+          <w:color w:val="000000"/>
+          <w:sz w:val="23"/>
+          <w:szCs w:val="23"/>
+        </w:rPr>
+        <w:t>citas</w:t>
+      </w:r>
+      <w:proofErr w:type="spellEnd"/>
+      <w:r>
+        <w:rPr>
+          <w:rFonts w:ascii="Times New Roman" w:eastAsia="Times New Roman" w:hAnsi="Times New Roman" w:cs="Times New Roman"/>
+          <w:color w:val="000000"/>
+          <w:sz w:val="23"/>
+          <w:szCs w:val="23"/>
+        </w:rPr>
+        <w:t xml:space="preserve"> </w:t>
+      </w:r>
+      <w:proofErr w:type="spellStart"/>
+      <w:r>
+        <w:rPr>
+          <w:rFonts w:ascii="Times New Roman" w:eastAsia="Times New Roman" w:hAnsi="Times New Roman" w:cs="Times New Roman"/>
+          <w:color w:val="000000"/>
+          <w:sz w:val="23"/>
+          <w:szCs w:val="23"/>
+        </w:rPr>
+        <w:t>médicas</w:t>
+      </w:r>
+      <w:proofErr w:type="spellEnd"/>
+      <w:r>
+        <w:rPr>
+          <w:rFonts w:ascii="Times New Roman" w:eastAsia="Times New Roman" w:hAnsi="Times New Roman" w:cs="Times New Roman"/>
+          <w:color w:val="000000"/>
+          <w:sz w:val="23"/>
+          <w:szCs w:val="23"/>
+        </w:rPr>
+        <w:t xml:space="preserve">, así como la </w:t>
+      </w:r>
+      <w:proofErr w:type="spellStart"/>
+      <w:r>
+        <w:rPr>
+          <w:rFonts w:ascii="Times New Roman" w:eastAsia="Times New Roman" w:hAnsi="Times New Roman" w:cs="Times New Roman"/>
+          <w:color w:val="000000"/>
+          <w:sz w:val="23"/>
+          <w:szCs w:val="23"/>
+        </w:rPr>
+        <w:t>trazabilidad</w:t>
+      </w:r>
+      <w:proofErr w:type="spellEnd"/>
+      <w:r>
+        <w:rPr>
+          <w:rFonts w:ascii="Times New Roman" w:eastAsia="Times New Roman" w:hAnsi="Times New Roman" w:cs="Times New Roman"/>
+          <w:color w:val="000000"/>
+          <w:sz w:val="23"/>
+          <w:szCs w:val="23"/>
+        </w:rPr>
+        <w:t xml:space="preserve"> de </w:t>
+      </w:r>
+      <w:proofErr w:type="spellStart"/>
+      <w:r>
+        <w:rPr>
+          <w:rFonts w:ascii="Times New Roman" w:eastAsia="Times New Roman" w:hAnsi="Times New Roman" w:cs="Times New Roman"/>
+          <w:color w:val="000000"/>
+          <w:sz w:val="23"/>
+          <w:szCs w:val="23"/>
+        </w:rPr>
+        <w:t>pacientes</w:t>
+      </w:r>
+      <w:proofErr w:type="spellEnd"/>
+      <w:r>
+        <w:rPr>
+          <w:rFonts w:ascii="Times New Roman" w:eastAsia="Times New Roman" w:hAnsi="Times New Roman" w:cs="Times New Roman"/>
+          <w:color w:val="000000"/>
+          <w:sz w:val="23"/>
+          <w:szCs w:val="23"/>
+        </w:rPr>
+        <w:t xml:space="preserve"> y </w:t>
+      </w:r>
+      <w:proofErr w:type="spellStart"/>
+      <w:r>
+        <w:rPr>
+          <w:rFonts w:ascii="Times New Roman" w:eastAsia="Times New Roman" w:hAnsi="Times New Roman" w:cs="Times New Roman"/>
+          <w:color w:val="000000"/>
+          <w:sz w:val="23"/>
+          <w:szCs w:val="23"/>
+        </w:rPr>
+        <w:t>medicamentos</w:t>
+      </w:r>
+      <w:proofErr w:type="spellEnd"/>
+      <w:r>
+        <w:rPr>
+          <w:rFonts w:ascii="Times New Roman" w:eastAsia="Times New Roman" w:hAnsi="Times New Roman" w:cs="Times New Roman"/>
+          <w:color w:val="000000"/>
+          <w:sz w:val="23"/>
+          <w:szCs w:val="23"/>
+        </w:rPr>
+        <w:t xml:space="preserve"> </w:t>
+      </w:r>
+      <w:proofErr w:type="spellStart"/>
+      <w:r>
+        <w:rPr>
+          <w:rFonts w:ascii="Times New Roman" w:eastAsia="Times New Roman" w:hAnsi="Times New Roman" w:cs="Times New Roman"/>
+          <w:color w:val="000000"/>
+          <w:sz w:val="23"/>
+          <w:szCs w:val="23"/>
+        </w:rPr>
+        <w:t>formulados</w:t>
+      </w:r>
+      <w:proofErr w:type="spellEnd"/>
+      <w:r>
+        <w:rPr>
+          <w:rFonts w:ascii="Times New Roman" w:eastAsia="Times New Roman" w:hAnsi="Times New Roman" w:cs="Times New Roman"/>
+          <w:color w:val="000000"/>
+          <w:sz w:val="23"/>
+          <w:szCs w:val="23"/>
+        </w:rPr>
+        <w:t>.</w:t>
       </w:r>
     </w:p>
     <w:p>
@@ -254,8 +1063,17 @@
           <w:rFonts w:ascii="Times New Roman" w:hAnsi="Times New Roman" w:cs="Times New Roman"/>
           <w:lang w:val="es-CO"/>
         </w:rPr>
-        <w:t>URL del repositorio de GitLab</w:t>
-      </w:r>
+        <w:t xml:space="preserve">URL del repositorio de </w:t>
+      </w:r>
+      <w:proofErr w:type="spellStart"/>
+      <w:r>
+        <w:rPr>
+          <w:rFonts w:ascii="Times New Roman" w:hAnsi="Times New Roman" w:cs="Times New Roman"/>
+          <w:lang w:val="es-CO"/>
+        </w:rPr>
+        <w:t>GitLab</w:t>
+      </w:r>
+      <w:proofErr w:type="spellEnd"/>
     </w:p>
     <w:p>
       <w:pPr>
@@ -294,7 +1112,23 @@
           <w:rFonts w:ascii="Times New Roman" w:hAnsi="Times New Roman" w:cs="Times New Roman"/>
           <w:lang w:val="es-CO"/>
         </w:rPr>
-        <w:t>Captura de pantalla de los commits que hayan hecho los miembros del equipo</w:t>
+        <w:t xml:space="preserve">Captura de pantalla de los </w:t>
+      </w:r>
+      <w:proofErr w:type="spellStart"/>
+      <w:r>
+        <w:rPr>
+          <w:rFonts w:ascii="Times New Roman" w:hAnsi="Times New Roman" w:cs="Times New Roman"/>
+          <w:lang w:val="es-CO"/>
+        </w:rPr>
+        <w:t>commits</w:t>
+      </w:r>
+      <w:proofErr w:type="spellEnd"/>
+      <w:r>
+        <w:rPr>
+          <w:rFonts w:ascii="Times New Roman" w:hAnsi="Times New Roman" w:cs="Times New Roman"/>
+          <w:lang w:val="es-CO"/>
+        </w:rPr>
+        <w:t xml:space="preserve"> que hayan hecho los miembros del equipo</w:t>
       </w:r>
     </w:p>
     <w:p>
@@ -604,12 +1438,21 @@
               <w:bCs/>
             </w:rPr>
           </w:pPr>
+          <w:proofErr w:type="spellStart"/>
           <w:r>
             <w:rPr>
               <w:b/>
               <w:bCs/>
             </w:rPr>
-            <w:t>Ciclo 3</w:t>
+            <w:t>Ciclo</w:t>
+          </w:r>
+          <w:proofErr w:type="spellEnd"/>
+          <w:r>
+            <w:rPr>
+              <w:b/>
+              <w:bCs/>
+            </w:rPr>
+            <w:t xml:space="preserve"> 3</w:t>
           </w:r>
         </w:p>
       </w:tc>

</xml_diff>

<commit_message>
Hice una actualización en el documento Word
</commit_message>
<xml_diff>
--- a/Formato Sprint 2.docx
+++ b/Formato Sprint 2.docx
@@ -120,8 +120,21 @@
         </w:rPr>
         <w:t xml:space="preserve"> – </w:t>
       </w:r>
-      <w:r>
-        <w:t>Líder/Scrum Master Full Stack</w:t>
+      <w:proofErr w:type="spellStart"/>
+      <w:r>
+        <w:t>Líder</w:t>
+      </w:r>
+      <w:proofErr w:type="spellEnd"/>
+      <w:r>
+        <w:t xml:space="preserve">/Scrum </w:t>
+      </w:r>
+      <w:proofErr w:type="gramStart"/>
+      <w:r>
+        <w:t>Master</w:t>
+      </w:r>
+      <w:proofErr w:type="gramEnd"/>
+      <w:r>
+        <w:t xml:space="preserve"> Full Stack</w:t>
       </w:r>
     </w:p>
     <w:p>
@@ -186,8 +199,61 @@
           <w:rFonts w:ascii="Times New Roman" w:hAnsi="Times New Roman" w:cs="Times New Roman"/>
           <w:lang w:val="es-CO"/>
         </w:rPr>
-        <w:t xml:space="preserve"> Backend</w:t>
-      </w:r>
+        <w:t xml:space="preserve"> </w:t>
+      </w:r>
+      <w:proofErr w:type="spellStart"/>
+      <w:r>
+        <w:rPr>
+          <w:rFonts w:ascii="Times New Roman" w:hAnsi="Times New Roman" w:cs="Times New Roman"/>
+          <w:lang w:val="es-CO"/>
+        </w:rPr>
+        <w:t>Backend</w:t>
+      </w:r>
+      <w:proofErr w:type="spellEnd"/>
+    </w:p>
+    <w:p>
+      <w:pPr>
+        <w:pStyle w:val="Prrafodelista"/>
+        <w:numPr>
+          <w:ilvl w:val="0"/>
+          <w:numId w:val="1"/>
+        </w:numPr>
+        <w:jc w:val="both"/>
+        <w:rPr>
+          <w:rFonts w:ascii="Times New Roman" w:hAnsi="Times New Roman" w:cs="Times New Roman"/>
+          <w:b/>
+          <w:bCs/>
+          <w:lang w:val="es-CO"/>
+        </w:rPr>
+      </w:pPr>
+      <w:r>
+        <w:rPr>
+          <w:rFonts w:ascii="Times New Roman" w:hAnsi="Times New Roman" w:cs="Times New Roman"/>
+          <w:lang w:val="es-CO"/>
+        </w:rPr>
+        <w:t xml:space="preserve">2222873 – Johanna Martínez – Desarrollador </w:t>
+      </w:r>
+      <w:proofErr w:type="spellStart"/>
+      <w:r>
+        <w:rPr>
+          <w:rFonts w:ascii="Times New Roman" w:hAnsi="Times New Roman" w:cs="Times New Roman"/>
+          <w:lang w:val="es-CO"/>
+        </w:rPr>
+        <w:t>Frontened</w:t>
+      </w:r>
+      <w:proofErr w:type="spellEnd"/>
+    </w:p>
+    <w:p>
+      <w:pPr>
+        <w:pStyle w:val="Prrafodelista"/>
+        <w:jc w:val="both"/>
+        <w:rPr>
+          <w:rFonts w:ascii="Times New Roman" w:hAnsi="Times New Roman" w:cs="Times New Roman"/>
+          <w:b/>
+          <w:bCs/>
+          <w:lang w:val="es-CO"/>
+        </w:rPr>
+      </w:pPr>
     </w:p>
     <w:p>
       <w:pPr>
@@ -264,8 +330,17 @@
           <w:rFonts w:ascii="Times New Roman" w:hAnsi="Times New Roman" w:cs="Times New Roman"/>
           <w:lang w:val="es-CO"/>
         </w:rPr>
-        <w:t>URL del repositorio de GitLab</w:t>
-      </w:r>
+        <w:t xml:space="preserve">URL del repositorio de </w:t>
+      </w:r>
+      <w:proofErr w:type="spellStart"/>
+      <w:r>
+        <w:rPr>
+          <w:rFonts w:ascii="Times New Roman" w:hAnsi="Times New Roman" w:cs="Times New Roman"/>
+          <w:lang w:val="es-CO"/>
+        </w:rPr>
+        <w:t>GitLab</w:t>
+      </w:r>
+      <w:proofErr w:type="spellEnd"/>
     </w:p>
     <w:p>
       <w:pPr>
@@ -304,7 +379,23 @@
           <w:rFonts w:ascii="Times New Roman" w:hAnsi="Times New Roman" w:cs="Times New Roman"/>
           <w:lang w:val="es-CO"/>
         </w:rPr>
-        <w:t>Captura de pantalla de los commits que hayan hecho los miembros del equipo</w:t>
+        <w:t xml:space="preserve">Captura de pantalla de los </w:t>
+      </w:r>
+      <w:proofErr w:type="spellStart"/>
+      <w:r>
+        <w:rPr>
+          <w:rFonts w:ascii="Times New Roman" w:hAnsi="Times New Roman" w:cs="Times New Roman"/>
+          <w:lang w:val="es-CO"/>
+        </w:rPr>
+        <w:t>commits</w:t>
+      </w:r>
+      <w:proofErr w:type="spellEnd"/>
+      <w:r>
+        <w:rPr>
+          <w:rFonts w:ascii="Times New Roman" w:hAnsi="Times New Roman" w:cs="Times New Roman"/>
+          <w:lang w:val="es-CO"/>
+        </w:rPr>
+        <w:t xml:space="preserve"> que hayan hecho los miembros del equipo</w:t>
       </w:r>
     </w:p>
     <w:p>
@@ -614,12 +705,21 @@
               <w:bCs/>
             </w:rPr>
           </w:pPr>
+          <w:proofErr w:type="spellStart"/>
           <w:r>
             <w:rPr>
               <w:b/>
               <w:bCs/>
             </w:rPr>
-            <w:t>Ciclo 3</w:t>
+            <w:t>Ciclo</w:t>
+          </w:r>
+          <w:proofErr w:type="spellEnd"/>
+          <w:r>
+            <w:rPr>
+              <w:b/>
+              <w:bCs/>
+            </w:rPr>
+            <w:t xml:space="preserve"> 3</w:t>
           </w:r>
         </w:p>
       </w:tc>

</xml_diff>

<commit_message>
Añadiendo cambio en el documento Word
</commit_message>
<xml_diff>
--- a/Formato Sprint 2.docx
+++ b/Formato Sprint 2.docx
@@ -187,6 +187,31 @@
           <w:lang w:val="es-CO"/>
         </w:rPr>
         <w:t xml:space="preserve"> Backend</w:t>
+      </w:r>
+    </w:p>
+    <w:p>
+      <w:pPr>
+        <w:pStyle w:val="Prrafodelista"/>
+        <w:numPr>
+          <w:ilvl w:val="0"/>
+          <w:numId w:val="1"/>
+        </w:numPr>
+        <w:jc w:val="both"/>
+        <w:rPr>
+          <w:rFonts w:ascii="Times New Roman" w:hAnsi="Times New Roman" w:cs="Times New Roman"/>
+          <w:b/>
+          <w:bCs/>
+          <w:lang w:val="es-CO"/>
+        </w:rPr>
+      </w:pPr>
+      <w:r>
+        <w:rPr>
+          <w:rFonts w:ascii="Times New Roman" w:hAnsi="Times New Roman" w:cs="Times New Roman"/>
+          <w:b/>
+          <w:bCs/>
+          <w:lang w:val="es-CO"/>
+        </w:rPr>
+        <w:t>Johana Martinez</w:t>
       </w:r>
     </w:p>
     <w:p>

</xml_diff>